<commit_message>
add gitword, sqlword, link javaword
</commit_message>
<xml_diff>
--- a/noteSql/Các function hữu dụng trong sql.docx
+++ b/noteSql/Các function hữu dụng trong sql.docx
@@ -2847,6 +2847,39 @@
     </w:p>
     <w:p>
       <w:pPr>
+        <w:pStyle w:val="ListParagraph"/>
+        <w:rPr>
+          <w:rFonts w:ascii="Consolas" w:hAnsi="Consolas" w:cs="Consolas"/>
+          <w:color w:val="FF0000"/>
+          <w:sz w:val="20"/>
+          <w:szCs w:val="20"/>
+        </w:rPr>
+      </w:pPr>
+    </w:p>
+    <w:p>
+      <w:pPr>
+        <w:pStyle w:val="ListParagraph"/>
+        <w:rPr>
+          <w:rFonts w:ascii="Consolas" w:hAnsi="Consolas" w:cs="Consolas"/>
+          <w:color w:val="FF0000"/>
+          <w:sz w:val="20"/>
+          <w:szCs w:val="20"/>
+        </w:rPr>
+      </w:pPr>
+      <w:proofErr w:type="spellStart"/>
+      <w:r>
+        <w:rPr>
+          <w:rFonts w:ascii="Consolas" w:hAnsi="Consolas" w:cs="Consolas"/>
+          <w:color w:val="FF0000"/>
+          <w:sz w:val="20"/>
+          <w:szCs w:val="20"/>
+        </w:rPr>
+        <w:t>Trong</w:t>
+      </w:r>
+      <w:proofErr w:type="spellEnd"/>
+    </w:p>
+    <w:p>
+      <w:pPr>
         <w:pStyle w:val="Heading2"/>
         <w:numPr>
           <w:ilvl w:val="0"/>
@@ -2855,6 +2888,7 @@
       </w:pPr>
       <w:proofErr w:type="spellStart"/>
       <w:r>
+        <w:lastRenderedPageBreak/>
         <w:t>Đệ</w:t>
       </w:r>
       <w:proofErr w:type="spellEnd"/>
@@ -2930,7 +2964,6 @@
       </w:pPr>
       <w:proofErr w:type="spellStart"/>
       <w:r>
-        <w:lastRenderedPageBreak/>
         <w:t>Các</w:t>
       </w:r>
       <w:proofErr w:type="spellEnd"/>

</xml_diff>